<commit_message>
projeto 5 etapa 2 add
</commit_message>
<xml_diff>
--- a/Projeto5/Entrega1.docx
+++ b/Projeto5/Entrega1.docx
@@ -56,13 +56,14 @@
           <w:szCs w:val="24"/>
           <w:lang w:val="pt-BR"/>
         </w:rPr>
-        <w:t>IDH (Índice de Desenvolvimento Humano)</w:t>
+        <w:t>A variável resposta é:</w:t>
       </w:r>
     </w:p>
     <w:p>
       <w:pPr>
         <w:rPr>
           <w:rFonts w:ascii="Arial" w:hAnsi="Arial" w:cs="Arial"/>
+          <w:b/>
           <w:sz w:val="24"/>
           <w:szCs w:val="24"/>
           <w:lang w:val="pt-BR"/>
@@ -71,31 +72,12 @@
       <w:r>
         <w:rPr>
           <w:rFonts w:ascii="Arial" w:hAnsi="Arial" w:cs="Arial"/>
-          <w:sz w:val="24"/>
-          <w:szCs w:val="24"/>
-          <w:lang w:val="pt-BR"/>
-        </w:rPr>
-        <w:t xml:space="preserve">Emissões de CO2 per capta (Foi escolhida por apresentar relação com o desenvolvimento de um país – países mais desenvolvidos tendem a ter uma indústria mais produtiva e, </w:t>
-      </w:r>
-      <w:proofErr w:type="gramStart"/>
-      <w:r>
-        <w:rPr>
-          <w:rFonts w:ascii="Arial" w:hAnsi="Arial" w:cs="Arial"/>
-          <w:sz w:val="24"/>
-          <w:szCs w:val="24"/>
-          <w:lang w:val="pt-BR"/>
-        </w:rPr>
-        <w:t>portanto</w:t>
-      </w:r>
-      <w:proofErr w:type="gramEnd"/>
-      <w:r>
-        <w:rPr>
-          <w:rFonts w:ascii="Arial" w:hAnsi="Arial" w:cs="Arial"/>
-          <w:sz w:val="24"/>
-          <w:szCs w:val="24"/>
-          <w:lang w:val="pt-BR"/>
-        </w:rPr>
-        <w:t xml:space="preserve"> a emitir mais CO2)</w:t>
+          <w:b/>
+          <w:sz w:val="24"/>
+          <w:szCs w:val="24"/>
+          <w:lang w:val="pt-BR"/>
+        </w:rPr>
+        <w:t>IDH (Índice de Desenvolvimento Humano)</w:t>
       </w:r>
     </w:p>
     <w:p>
@@ -114,18 +96,121 @@
           <w:szCs w:val="24"/>
           <w:lang w:val="pt-BR"/>
         </w:rPr>
-        <w:t>Idade das mulheres no primeiro casamento (Foi escolhida pelo fato de países menos desenvolvidos apresentarem menos igualdade de gênero, um fenômeno que é marcado pelas mulheres se casarem novas com homens mais velhos.</w:t>
+        <w:t>As variáveis explicativas são:</w:t>
       </w:r>
       <w:bookmarkStart w:id="0" w:name="_GoBack"/>
       <w:bookmarkEnd w:id="0"/>
-      <w:r>
-        <w:rPr>
-          <w:rFonts w:ascii="Arial" w:hAnsi="Arial" w:cs="Arial"/>
-          <w:sz w:val="24"/>
-          <w:szCs w:val="24"/>
-          <w:lang w:val="pt-BR"/>
-        </w:rPr>
-        <w:t>)</w:t>
+    </w:p>
+    <w:p>
+      <w:pPr>
+        <w:rPr>
+          <w:rFonts w:ascii="Arial" w:hAnsi="Arial" w:cs="Arial"/>
+          <w:sz w:val="24"/>
+          <w:szCs w:val="24"/>
+          <w:lang w:val="pt-BR"/>
+        </w:rPr>
+      </w:pPr>
+      <w:r>
+        <w:rPr>
+          <w:rFonts w:ascii="Arial" w:hAnsi="Arial" w:cs="Arial"/>
+          <w:b/>
+          <w:sz w:val="24"/>
+          <w:szCs w:val="24"/>
+          <w:lang w:val="pt-BR"/>
+        </w:rPr>
+        <w:t>Emissões de CO2 per capta</w:t>
+      </w:r>
+      <w:r>
+        <w:rPr>
+          <w:rFonts w:ascii="Arial" w:hAnsi="Arial" w:cs="Arial"/>
+          <w:sz w:val="24"/>
+          <w:szCs w:val="24"/>
+          <w:lang w:val="pt-BR"/>
+        </w:rPr>
+        <w:t xml:space="preserve"> (Foi escolhida por apresentar relação com o desenvolvimento de um país – países mais desenvolvidos tendem a ter uma indústria mais produtiva e, portanto</w:t>
+      </w:r>
+      <w:r>
+        <w:rPr>
+          <w:rFonts w:ascii="Arial" w:hAnsi="Arial" w:cs="Arial"/>
+          <w:sz w:val="24"/>
+          <w:szCs w:val="24"/>
+          <w:lang w:val="pt-BR"/>
+        </w:rPr>
+        <w:t>,</w:t>
+      </w:r>
+      <w:r>
+        <w:rPr>
+          <w:rFonts w:ascii="Arial" w:hAnsi="Arial" w:cs="Arial"/>
+          <w:sz w:val="24"/>
+          <w:szCs w:val="24"/>
+          <w:lang w:val="pt-BR"/>
+        </w:rPr>
+        <w:t xml:space="preserve"> a emitir mais CO2)</w:t>
+      </w:r>
+    </w:p>
+    <w:p>
+      <w:pPr>
+        <w:rPr>
+          <w:rFonts w:ascii="Arial" w:hAnsi="Arial" w:cs="Arial"/>
+          <w:sz w:val="24"/>
+          <w:szCs w:val="24"/>
+          <w:lang w:val="pt-BR"/>
+        </w:rPr>
+      </w:pPr>
+      <w:r>
+        <w:rPr>
+          <w:rFonts w:ascii="Arial" w:hAnsi="Arial" w:cs="Arial"/>
+          <w:b/>
+          <w:sz w:val="24"/>
+          <w:szCs w:val="24"/>
+          <w:lang w:val="pt-BR"/>
+        </w:rPr>
+        <w:t>Idade das mulheres no primeiro casamento</w:t>
+      </w:r>
+      <w:r>
+        <w:rPr>
+          <w:rFonts w:ascii="Arial" w:hAnsi="Arial" w:cs="Arial"/>
+          <w:sz w:val="24"/>
+          <w:szCs w:val="24"/>
+          <w:lang w:val="pt-BR"/>
+        </w:rPr>
+        <w:t xml:space="preserve"> (Foi escolhida pelo fato de países menos desenvolvidos apresentarem menos igualdade de gênero, um fenômeno que</w:t>
+      </w:r>
+      <w:r>
+        <w:rPr>
+          <w:rFonts w:ascii="Arial" w:hAnsi="Arial" w:cs="Arial"/>
+          <w:sz w:val="24"/>
+          <w:szCs w:val="24"/>
+          <w:lang w:val="pt-BR"/>
+        </w:rPr>
+        <w:t>, entre outros fatores, também apresenta o fato de</w:t>
+      </w:r>
+      <w:r>
+        <w:rPr>
+          <w:rFonts w:ascii="Arial" w:hAnsi="Arial" w:cs="Arial"/>
+          <w:sz w:val="24"/>
+          <w:szCs w:val="24"/>
+          <w:lang w:val="pt-BR"/>
+        </w:rPr>
+        <w:t xml:space="preserve"> mulheres se casarem </w:t>
+      </w:r>
+      <w:r>
+        <w:rPr>
+          <w:rFonts w:ascii="Arial" w:hAnsi="Arial" w:cs="Arial"/>
+          <w:sz w:val="24"/>
+          <w:szCs w:val="24"/>
+          <w:lang w:val="pt-BR"/>
+        </w:rPr>
+        <w:t xml:space="preserve">quando mais </w:t>
+      </w:r>
+      <w:r>
+        <w:rPr>
+          <w:rFonts w:ascii="Arial" w:hAnsi="Arial" w:cs="Arial"/>
+          <w:sz w:val="24"/>
+          <w:szCs w:val="24"/>
+          <w:lang w:val="pt-BR"/>
+        </w:rPr>
+        <w:t>novas com homens mais velhos.)</w:t>
       </w:r>
     </w:p>
     <w:p>

</xml_diff>